<commit_message>
Update komplexe Zahlen erfüllen Körperaxiome.docx
</commit_message>
<xml_diff>
--- a/linear algebra 1/komplexe Zahlen erfüllen Körperaxiome.docx
+++ b/linear algebra 1/komplexe Zahlen erfüllen Körperaxiome.docx
@@ -9,25 +9,12 @@
     </w:p>
     <w:p>
       <w:r>
-        <w:t xml:space="preserve">K1: Je zwei Elementen </w:t>
-      </w:r>
-      <w:proofErr w:type="spellStart"/>
-      <w:proofErr w:type="gramStart"/>
-      <w:r>
-        <w:t>a,b</w:t>
-      </w:r>
-      <w:proofErr w:type="spellEnd"/>
-      <w:proofErr w:type="gramEnd"/>
-      <w:r>
-        <w:t xml:space="preserve"> e K ist eindeutig ein Element </w:t>
-      </w:r>
-      <w:proofErr w:type="spellStart"/>
-      <w:r>
-        <w:t>a+b</w:t>
-      </w:r>
-      <w:proofErr w:type="spellEnd"/>
-      <w:r>
-        <w:t xml:space="preserve"> e K zugeordnet, dass Summe von a und b heißt.</w:t>
+        <w:t>Additive Eigenschaften:</w:t>
+      </w:r>
+    </w:p>
+    <w:p>
+      <w:r>
+        <w:t>K1: Je zwei Elementen a,b e K ist eindeutig ein Element a+b e K zugeordnet, dass Summe von a und b heißt.</w:t>
       </w:r>
     </w:p>
     <w:p>
@@ -38,31 +25,7 @@
     <w:p>
       <w:r>
         <w:tab/>
-        <w:t>(</w:t>
-      </w:r>
-      <w:proofErr w:type="spellStart"/>
-      <w:r>
-        <w:t>a+</w:t>
-      </w:r>
-      <w:proofErr w:type="gramStart"/>
-      <w:r>
-        <w:t>b</w:t>
-      </w:r>
-      <w:proofErr w:type="spellEnd"/>
-      <w:r>
-        <w:t>)+</w:t>
-      </w:r>
-      <w:proofErr w:type="gramEnd"/>
-      <w:r>
-        <w:t>c=a+(</w:t>
-      </w:r>
-      <w:proofErr w:type="spellStart"/>
-      <w:r>
-        <w:t>b+c</w:t>
-      </w:r>
-      <w:proofErr w:type="spellEnd"/>
-      <w:r>
-        <w:t>)</w:t>
+        <w:t>(a+b)+c=a+(b+c)</w:t>
       </w:r>
     </w:p>
     <w:p>
@@ -94,6 +57,11 @@
     </w:p>
     <w:p>
       <w:r>
+        <w:t>Multiplikative Eigenschaften:</w:t>
+      </w:r>
+    </w:p>
+    <w:p>
+      <w:r>
         <w:t>K6: Für a, b e K ist eindeutig ein Element ab e K zugeordnet, das Produkt von a und b heißt</w:t>
       </w:r>
     </w:p>
@@ -105,15 +73,7 @@
     <w:p>
       <w:r>
         <w:tab/>
-        <w:t>(ab)c = a(</w:t>
-      </w:r>
-      <w:proofErr w:type="spellStart"/>
-      <w:r>
-        <w:t>bc</w:t>
-      </w:r>
-      <w:proofErr w:type="spellEnd"/>
-      <w:r>
-        <w:t>)</w:t>
+        <w:t>(ab)c = a(bc)</w:t>
       </w:r>
     </w:p>
     <w:p>
@@ -129,42 +89,24 @@
     </w:p>
     <w:p>
       <w:r>
-        <w:t xml:space="preserve">K9: Zu a e K \ {0} gibt es x e K mit </w:t>
-      </w:r>
-      <w:proofErr w:type="spellStart"/>
-      <w:r>
-        <w:t>ax</w:t>
-      </w:r>
-      <w:proofErr w:type="spellEnd"/>
-      <w:r>
-        <w:t xml:space="preserve"> = 1</w:t>
-      </w:r>
-    </w:p>
-    <w:p>
-      <w:r>
-        <w:t xml:space="preserve">K10: Für </w:t>
-      </w:r>
-      <w:proofErr w:type="spellStart"/>
-      <w:proofErr w:type="gramStart"/>
-      <w:r>
-        <w:t>a,b</w:t>
-      </w:r>
-      <w:proofErr w:type="spellEnd"/>
-      <w:proofErr w:type="gramEnd"/>
-      <w:r>
-        <w:t xml:space="preserve"> e K gilt das Kommutativgesetz:</w:t>
+        <w:t>K9: Zu a e K \ {0} gibt es x e K mit ax = 1</w:t>
+      </w:r>
+    </w:p>
+    <w:p>
+      <w:r>
+        <w:t>K10: Für a,b e K gilt das Kommutativgesetz:</w:t>
       </w:r>
     </w:p>
     <w:p>
       <w:r>
         <w:tab/>
-        <w:t xml:space="preserve">ab = </w:t>
-      </w:r>
-      <w:proofErr w:type="spellStart"/>
-      <w:r>
-        <w:t>ba</w:t>
-      </w:r>
-      <w:proofErr w:type="spellEnd"/>
+        <w:t>ab = ba</w:t>
+      </w:r>
+    </w:p>
+    <w:p>
+      <w:r>
+        <w:t>Zusammenspiel von additiver und multiplikativer Struktur:</w:t>
+      </w:r>
     </w:p>
     <w:p>
       <w:r>
@@ -174,37 +116,8 @@
     <w:p>
       <w:r>
         <w:tab/>
-        <w:t>(</w:t>
-      </w:r>
-      <w:proofErr w:type="spellStart"/>
-      <w:r>
-        <w:t>a+</w:t>
-      </w:r>
-      <w:proofErr w:type="gramStart"/>
-      <w:r>
-        <w:t>b</w:t>
-      </w:r>
-      <w:proofErr w:type="spellEnd"/>
-      <w:r>
-        <w:t>)c</w:t>
-      </w:r>
-      <w:proofErr w:type="gramEnd"/>
-      <w:r>
-        <w:t xml:space="preserve"> = </w:t>
-      </w:r>
-      <w:proofErr w:type="spellStart"/>
-      <w:r>
-        <w:t>ac</w:t>
-      </w:r>
-      <w:proofErr w:type="spellEnd"/>
-      <w:r>
-        <w:t xml:space="preserve"> +</w:t>
-      </w:r>
-      <w:proofErr w:type="spellStart"/>
-      <w:r>
-        <w:t>bc</w:t>
-      </w:r>
-      <w:proofErr w:type="spellEnd"/>
+        <w:t>(a+b)c = ac +bc</w:t>
+      </w:r>
     </w:p>
     <w:p>
       <w:r>
@@ -216,9 +129,233 @@
     </w:p>
     <w:p>
       <w:r>
-        <w:t>Komplexe Zahlen und ihre Interaktionen sind folgend definiert:</w:t>
-      </w:r>
-    </w:p>
+        <w:t xml:space="preserve">Komplexe Zahlen und ihre Interaktionen sind </w:t>
+      </w:r>
+      <w:r>
+        <w:t xml:space="preserve">nämlich </w:t>
+      </w:r>
+      <w:r>
+        <w:t>folgend definiert:</w:t>
+      </w:r>
+    </w:p>
+    <w:p>
+      <w:pPr>
+        <w:pStyle w:val="Listenabsatz"/>
+        <w:numPr>
+          <w:ilvl w:val="0"/>
+          <w:numId w:val="1"/>
+        </w:numPr>
+      </w:pPr>
+      <w:r>
+        <w:t>Sie sind ein geordnetes Paar (a, b), wo a,b e R. Dies können wir aber auch schreiben als a + bi.</w:t>
+      </w:r>
+    </w:p>
+    <w:p>
+      <w:pPr>
+        <w:pStyle w:val="Listenabsatz"/>
+        <w:numPr>
+          <w:ilvl w:val="0"/>
+          <w:numId w:val="1"/>
+        </w:numPr>
+      </w:pPr>
+      <w:r>
+        <w:t>Die Menge aller komplexen Zahlen wird durch C bezeichnet</w:t>
+      </w:r>
+    </w:p>
+    <w:p>
+      <w:pPr>
+        <w:pStyle w:val="Listenabsatz"/>
+        <w:numPr>
+          <w:ilvl w:val="1"/>
+          <w:numId w:val="1"/>
+        </w:numPr>
+      </w:pPr>
+      <w:r>
+        <w:t>C = {a + bi: a, b e R}</w:t>
+      </w:r>
+    </w:p>
+    <w:p>
+      <w:pPr>
+        <w:pStyle w:val="Listenabsatz"/>
+        <w:numPr>
+          <w:ilvl w:val="0"/>
+          <w:numId w:val="1"/>
+        </w:numPr>
+      </w:pPr>
+      <w:r>
+        <w:t>Definition von Addition und Multiplikation in C:</w:t>
+      </w:r>
+    </w:p>
+    <w:p>
+      <w:pPr>
+        <w:pStyle w:val="Listenabsatz"/>
+        <w:numPr>
+          <w:ilvl w:val="0"/>
+          <w:numId w:val="3"/>
+        </w:numPr>
+        <w:rPr>
+          <w:lang w:val="en-US"/>
+        </w:rPr>
+      </w:pPr>
+      <w:r>
+        <w:rPr>
+          <w:lang w:val="en-US"/>
+        </w:rPr>
+        <w:t>(a + bi) + (c + di) = (a + c) + (b + d)</w:t>
+      </w:r>
+      <w:r>
+        <w:rPr>
+          <w:lang w:val="en-US"/>
+        </w:rPr>
+        <w:t xml:space="preserve"> i</w:t>
+      </w:r>
+    </w:p>
+    <w:p>
+      <w:pPr>
+        <w:pStyle w:val="Listenabsatz"/>
+        <w:numPr>
+          <w:ilvl w:val="0"/>
+          <w:numId w:val="3"/>
+        </w:numPr>
+        <w:rPr>
+          <w:lang w:val="en-US"/>
+        </w:rPr>
+      </w:pPr>
+      <w:r>
+        <w:rPr>
+          <w:lang w:val="en-US"/>
+        </w:rPr>
+        <w:t>(a + bi)</w:t>
+      </w:r>
+      <w:r>
+        <w:rPr>
+          <w:lang w:val="en-US"/>
+        </w:rPr>
+        <w:t xml:space="preserve"> </w:t>
+      </w:r>
+      <w:r>
+        <w:rPr>
+          <w:lang w:val="en-US"/>
+        </w:rPr>
+        <w:t>(c + di)</w:t>
+      </w:r>
+      <w:r>
+        <w:rPr>
+          <w:lang w:val="en-US"/>
+        </w:rPr>
+        <w:t xml:space="preserve"> = (ac - bd) + (ad + bc) i</w:t>
+      </w:r>
+    </w:p>
+    <w:p>
+      <w:pPr>
+        <w:rPr>
+          <w:lang w:val="en-US"/>
+        </w:rPr>
+      </w:pPr>
+    </w:p>
+    <w:p>
+      <w:pPr>
+        <w:rPr>
+          <w:lang w:val="en-US"/>
+        </w:rPr>
+      </w:pPr>
+    </w:p>
+    <w:p>
+      <w:r>
+        <w:lastRenderedPageBreak/>
+        <w:t>Durch die Definition 3a i</w:t>
+      </w:r>
+      <w:r>
+        <w:t>st K1 gegeben:</w:t>
+      </w:r>
+    </w:p>
+    <w:p>
+      <w:r>
+        <w:t xml:space="preserve">a, b e C </w:t>
+      </w:r>
+      <w:r>
+        <w:sym w:font="Wingdings" w:char="F0E0"/>
+      </w:r>
+      <w:r>
+        <w:t xml:space="preserve"> a = e + fi, b = g + hi </w:t>
+      </w:r>
+      <w:r>
+        <w:sym w:font="Wingdings" w:char="F0E0"/>
+      </w:r>
+    </w:p>
+    <w:p>
+      <w:r>
+        <w:t>a + b = (e + g) + (f + h)i</w:t>
+      </w:r>
+    </w:p>
+    <w:p>
+      <w:r>
+        <w:t>Da e+g eindeutig ist und f+h eindeutig ist, ist das geordnete Paar auch eindeutig</w:t>
+      </w:r>
+    </w:p>
+    <w:p>
+      <w:r>
+        <w:t>K2 …</w:t>
+      </w:r>
+    </w:p>
+    <w:p>
+      <w:r>
+        <w:t>K3 …</w:t>
+      </w:r>
+    </w:p>
+    <w:p>
+      <w:r>
+        <w:t>K4 …</w:t>
+      </w:r>
+    </w:p>
+    <w:p>
+      <w:r>
+        <w:t>K5 …</w:t>
+      </w:r>
+    </w:p>
+    <w:p>
+      <w:r>
+        <w:t>K6 …</w:t>
+      </w:r>
+    </w:p>
+    <w:p>
+      <w:r>
+        <w:t>K7 …</w:t>
+      </w:r>
+    </w:p>
+    <w:p>
+      <w:r>
+        <w:t>K8 …</w:t>
+      </w:r>
+    </w:p>
+    <w:p>
+      <w:r>
+        <w:t>K9 …</w:t>
+      </w:r>
+    </w:p>
+    <w:p>
+      <w:r>
+        <w:t>K10 …</w:t>
+      </w:r>
+    </w:p>
+    <w:p>
+      <w:r>
+        <w:t>K11 …</w:t>
+      </w:r>
+    </w:p>
+    <w:p>
+      <w:r>
+        <w:t>Nun sind die Körpereigenschaften für die komplexen Zahlen gezeigt.</w:t>
+      </w:r>
+    </w:p>
+    <w:p>
+      <w:r>
+        <w:t>Die komplexen Zahlen sind also auch ein Körper</w:t>
+      </w:r>
+    </w:p>
+    <w:p/>
+    <w:p/>
+    <w:p/>
     <w:p/>
     <w:sectPr>
       <w:pgSz w:w="11906" w:h="16838"/>
@@ -228,6 +365,287 @@
     </w:sectPr>
   </w:body>
 </w:document>
+</file>
+
+<file path=word/numbering.xml><?xml version="1.0" encoding="utf-8"?>
+<w:numbering xmlns:wpc="http://schemas.microsoft.com/office/word/2010/wordprocessingCanvas" xmlns:cx="http://schemas.microsoft.com/office/drawing/2014/chartex" xmlns:cx1="http://schemas.microsoft.com/office/drawing/2015/9/8/chartex" xmlns:cx2="http://schemas.microsoft.com/office/drawing/2015/10/21/chartex" xmlns:cx3="http://schemas.microsoft.com/office/drawing/2016/5/9/chartex" xmlns:cx4="http://schemas.microsoft.com/office/drawing/2016/5/10/chartex" xmlns:cx5="http://schemas.microsoft.com/office/drawing/2016/5/11/chartex" xmlns:cx6="http://schemas.microsoft.com/office/drawing/2016/5/12/chartex" xmlns:cx7="http://schemas.microsoft.com/office/drawing/2016/5/13/chartex" xmlns:cx8="http://schemas.microsoft.com/office/drawing/2016/5/14/chartex" xmlns:mc="http://schemas.openxmlformats.org/markup-compatibility/2006" xmlns:aink="http://schemas.microsoft.com/office/drawing/2016/ink" xmlns:am3d="http://schemas.microsoft.com/office/drawing/2017/model3d" xmlns:o="urn:schemas-microsoft-com:office:office" xmlns:r="http://schemas.openxmlformats.org/officeDocument/2006/relationships" xmlns:m="http://schemas.openxmlformats.org/officeDocument/2006/math" xmlns:v="urn:schemas-microsoft-com:vml" xmlns:wp14="http://schemas.microsoft.com/office/word/2010/wordprocessingDrawing" xmlns:wp="http://schemas.openxmlformats.org/drawingml/2006/wordprocessingDrawing" xmlns:w10="urn:schemas-microsoft-com:office:word" xmlns:w="http://schemas.openxmlformats.org/wordprocessingml/2006/main" xmlns:w14="http://schemas.microsoft.com/office/word/2010/wordml" xmlns:w15="http://schemas.microsoft.com/office/word/2012/wordml" xmlns:w16cex="http://schemas.microsoft.com/office/word/2018/wordml/cex" xmlns:w16cid="http://schemas.microsoft.com/office/word/2016/wordml/cid" xmlns:w16="http://schemas.microsoft.com/office/word/2018/wordml" xmlns:w16sdtdh="http://schemas.microsoft.com/office/word/2020/wordml/sdtdatahash" xmlns:w16se="http://schemas.microsoft.com/office/word/2015/wordml/symex" xmlns:wpg="http://schemas.microsoft.com/office/word/2010/wordprocessingGroup" xmlns:wpi="http://schemas.microsoft.com/office/word/2010/wordprocessingInk" xmlns:wne="http://schemas.microsoft.com/office/word/2006/wordml" xmlns:wps="http://schemas.microsoft.com/office/word/2010/wordprocessingShape" mc:Ignorable="w14 w15 w16se w16cid w16 w16cex w16sdtdh wp14">
+  <w:abstractNum w:abstractNumId="0" w15:restartNumberingAfterBreak="0">
+    <w:nsid w:val="28730CAA"/>
+    <w:multiLevelType w:val="hybridMultilevel"/>
+    <w:tmpl w:val="32987122"/>
+    <w:lvl w:ilvl="0" w:tplc="0407000F">
+      <w:start w:val="1"/>
+      <w:numFmt w:val="decimal"/>
+      <w:lvlText w:val="%1."/>
+      <w:lvlJc w:val="left"/>
+      <w:pPr>
+        <w:ind w:left="720" w:hanging="360"/>
+      </w:pPr>
+    </w:lvl>
+    <w:lvl w:ilvl="1" w:tplc="04070019" w:tentative="1">
+      <w:start w:val="1"/>
+      <w:numFmt w:val="lowerLetter"/>
+      <w:lvlText w:val="%2."/>
+      <w:lvlJc w:val="left"/>
+      <w:pPr>
+        <w:ind w:left="1440" w:hanging="360"/>
+      </w:pPr>
+    </w:lvl>
+    <w:lvl w:ilvl="2" w:tplc="0407001B" w:tentative="1">
+      <w:start w:val="1"/>
+      <w:numFmt w:val="lowerRoman"/>
+      <w:lvlText w:val="%3."/>
+      <w:lvlJc w:val="right"/>
+      <w:pPr>
+        <w:ind w:left="2160" w:hanging="180"/>
+      </w:pPr>
+    </w:lvl>
+    <w:lvl w:ilvl="3" w:tplc="0407000F" w:tentative="1">
+      <w:start w:val="1"/>
+      <w:numFmt w:val="decimal"/>
+      <w:lvlText w:val="%4."/>
+      <w:lvlJc w:val="left"/>
+      <w:pPr>
+        <w:ind w:left="2880" w:hanging="360"/>
+      </w:pPr>
+    </w:lvl>
+    <w:lvl w:ilvl="4" w:tplc="04070019" w:tentative="1">
+      <w:start w:val="1"/>
+      <w:numFmt w:val="lowerLetter"/>
+      <w:lvlText w:val="%5."/>
+      <w:lvlJc w:val="left"/>
+      <w:pPr>
+        <w:ind w:left="3600" w:hanging="360"/>
+      </w:pPr>
+    </w:lvl>
+    <w:lvl w:ilvl="5" w:tplc="0407001B" w:tentative="1">
+      <w:start w:val="1"/>
+      <w:numFmt w:val="lowerRoman"/>
+      <w:lvlText w:val="%6."/>
+      <w:lvlJc w:val="right"/>
+      <w:pPr>
+        <w:ind w:left="4320" w:hanging="180"/>
+      </w:pPr>
+    </w:lvl>
+    <w:lvl w:ilvl="6" w:tplc="0407000F" w:tentative="1">
+      <w:start w:val="1"/>
+      <w:numFmt w:val="decimal"/>
+      <w:lvlText w:val="%7."/>
+      <w:lvlJc w:val="left"/>
+      <w:pPr>
+        <w:ind w:left="5040" w:hanging="360"/>
+      </w:pPr>
+    </w:lvl>
+    <w:lvl w:ilvl="7" w:tplc="04070019" w:tentative="1">
+      <w:start w:val="1"/>
+      <w:numFmt w:val="lowerLetter"/>
+      <w:lvlText w:val="%8."/>
+      <w:lvlJc w:val="left"/>
+      <w:pPr>
+        <w:ind w:left="5760" w:hanging="360"/>
+      </w:pPr>
+    </w:lvl>
+    <w:lvl w:ilvl="8" w:tplc="0407001B" w:tentative="1">
+      <w:start w:val="1"/>
+      <w:numFmt w:val="lowerRoman"/>
+      <w:lvlText w:val="%9."/>
+      <w:lvlJc w:val="right"/>
+      <w:pPr>
+        <w:ind w:left="6480" w:hanging="180"/>
+      </w:pPr>
+    </w:lvl>
+  </w:abstractNum>
+  <w:abstractNum w:abstractNumId="1" w15:restartNumberingAfterBreak="0">
+    <w:nsid w:val="2C417E9F"/>
+    <w:multiLevelType w:val="hybridMultilevel"/>
+    <w:tmpl w:val="82EE7266"/>
+    <w:lvl w:ilvl="0" w:tplc="04070019">
+      <w:start w:val="1"/>
+      <w:numFmt w:val="lowerLetter"/>
+      <w:lvlText w:val="%1."/>
+      <w:lvlJc w:val="left"/>
+      <w:pPr>
+        <w:ind w:left="1068" w:hanging="360"/>
+      </w:pPr>
+      <w:rPr>
+        <w:rFonts w:hint="default"/>
+      </w:rPr>
+    </w:lvl>
+    <w:lvl w:ilvl="1" w:tplc="04070019" w:tentative="1">
+      <w:start w:val="1"/>
+      <w:numFmt w:val="lowerLetter"/>
+      <w:lvlText w:val="%2."/>
+      <w:lvlJc w:val="left"/>
+      <w:pPr>
+        <w:ind w:left="1788" w:hanging="360"/>
+      </w:pPr>
+    </w:lvl>
+    <w:lvl w:ilvl="2" w:tplc="0407001B" w:tentative="1">
+      <w:start w:val="1"/>
+      <w:numFmt w:val="lowerRoman"/>
+      <w:lvlText w:val="%3."/>
+      <w:lvlJc w:val="right"/>
+      <w:pPr>
+        <w:ind w:left="2508" w:hanging="180"/>
+      </w:pPr>
+    </w:lvl>
+    <w:lvl w:ilvl="3" w:tplc="0407000F" w:tentative="1">
+      <w:start w:val="1"/>
+      <w:numFmt w:val="decimal"/>
+      <w:lvlText w:val="%4."/>
+      <w:lvlJc w:val="left"/>
+      <w:pPr>
+        <w:ind w:left="3228" w:hanging="360"/>
+      </w:pPr>
+    </w:lvl>
+    <w:lvl w:ilvl="4" w:tplc="04070019" w:tentative="1">
+      <w:start w:val="1"/>
+      <w:numFmt w:val="lowerLetter"/>
+      <w:lvlText w:val="%5."/>
+      <w:lvlJc w:val="left"/>
+      <w:pPr>
+        <w:ind w:left="3948" w:hanging="360"/>
+      </w:pPr>
+    </w:lvl>
+    <w:lvl w:ilvl="5" w:tplc="0407001B" w:tentative="1">
+      <w:start w:val="1"/>
+      <w:numFmt w:val="lowerRoman"/>
+      <w:lvlText w:val="%6."/>
+      <w:lvlJc w:val="right"/>
+      <w:pPr>
+        <w:ind w:left="4668" w:hanging="180"/>
+      </w:pPr>
+    </w:lvl>
+    <w:lvl w:ilvl="6" w:tplc="0407000F" w:tentative="1">
+      <w:start w:val="1"/>
+      <w:numFmt w:val="decimal"/>
+      <w:lvlText w:val="%7."/>
+      <w:lvlJc w:val="left"/>
+      <w:pPr>
+        <w:ind w:left="5388" w:hanging="360"/>
+      </w:pPr>
+    </w:lvl>
+    <w:lvl w:ilvl="7" w:tplc="04070019" w:tentative="1">
+      <w:start w:val="1"/>
+      <w:numFmt w:val="lowerLetter"/>
+      <w:lvlText w:val="%8."/>
+      <w:lvlJc w:val="left"/>
+      <w:pPr>
+        <w:ind w:left="6108" w:hanging="360"/>
+      </w:pPr>
+    </w:lvl>
+    <w:lvl w:ilvl="8" w:tplc="0407001B" w:tentative="1">
+      <w:start w:val="1"/>
+      <w:numFmt w:val="lowerRoman"/>
+      <w:lvlText w:val="%9."/>
+      <w:lvlJc w:val="right"/>
+      <w:pPr>
+        <w:ind w:left="6828" w:hanging="180"/>
+      </w:pPr>
+    </w:lvl>
+  </w:abstractNum>
+  <w:abstractNum w:abstractNumId="2" w15:restartNumberingAfterBreak="0">
+    <w:nsid w:val="46E57CC6"/>
+    <w:multiLevelType w:val="hybridMultilevel"/>
+    <w:tmpl w:val="3EAEE52C"/>
+    <w:lvl w:ilvl="0" w:tplc="0407000F">
+      <w:start w:val="1"/>
+      <w:numFmt w:val="decimal"/>
+      <w:lvlText w:val="%1."/>
+      <w:lvlJc w:val="left"/>
+      <w:pPr>
+        <w:ind w:left="720" w:hanging="360"/>
+      </w:pPr>
+      <w:rPr>
+        <w:rFonts w:hint="default"/>
+      </w:rPr>
+    </w:lvl>
+    <w:lvl w:ilvl="1" w:tplc="04070001">
+      <w:start w:val="1"/>
+      <w:numFmt w:val="bullet"/>
+      <w:lvlText w:val=""/>
+      <w:lvlJc w:val="left"/>
+      <w:pPr>
+        <w:ind w:left="1440" w:hanging="360"/>
+      </w:pPr>
+      <w:rPr>
+        <w:rFonts w:ascii="Symbol" w:hAnsi="Symbol" w:hint="default"/>
+      </w:rPr>
+    </w:lvl>
+    <w:lvl w:ilvl="2" w:tplc="0407001B" w:tentative="1">
+      <w:start w:val="1"/>
+      <w:numFmt w:val="lowerRoman"/>
+      <w:lvlText w:val="%3."/>
+      <w:lvlJc w:val="right"/>
+      <w:pPr>
+        <w:ind w:left="2160" w:hanging="180"/>
+      </w:pPr>
+    </w:lvl>
+    <w:lvl w:ilvl="3" w:tplc="0407000F" w:tentative="1">
+      <w:start w:val="1"/>
+      <w:numFmt w:val="decimal"/>
+      <w:lvlText w:val="%4."/>
+      <w:lvlJc w:val="left"/>
+      <w:pPr>
+        <w:ind w:left="2880" w:hanging="360"/>
+      </w:pPr>
+    </w:lvl>
+    <w:lvl w:ilvl="4" w:tplc="04070019" w:tentative="1">
+      <w:start w:val="1"/>
+      <w:numFmt w:val="lowerLetter"/>
+      <w:lvlText w:val="%5."/>
+      <w:lvlJc w:val="left"/>
+      <w:pPr>
+        <w:ind w:left="3600" w:hanging="360"/>
+      </w:pPr>
+    </w:lvl>
+    <w:lvl w:ilvl="5" w:tplc="0407001B" w:tentative="1">
+      <w:start w:val="1"/>
+      <w:numFmt w:val="lowerRoman"/>
+      <w:lvlText w:val="%6."/>
+      <w:lvlJc w:val="right"/>
+      <w:pPr>
+        <w:ind w:left="4320" w:hanging="180"/>
+      </w:pPr>
+    </w:lvl>
+    <w:lvl w:ilvl="6" w:tplc="0407000F" w:tentative="1">
+      <w:start w:val="1"/>
+      <w:numFmt w:val="decimal"/>
+      <w:lvlText w:val="%7."/>
+      <w:lvlJc w:val="left"/>
+      <w:pPr>
+        <w:ind w:left="5040" w:hanging="360"/>
+      </w:pPr>
+    </w:lvl>
+    <w:lvl w:ilvl="7" w:tplc="04070019" w:tentative="1">
+      <w:start w:val="1"/>
+      <w:numFmt w:val="lowerLetter"/>
+      <w:lvlText w:val="%8."/>
+      <w:lvlJc w:val="left"/>
+      <w:pPr>
+        <w:ind w:left="5760" w:hanging="360"/>
+      </w:pPr>
+    </w:lvl>
+    <w:lvl w:ilvl="8" w:tplc="0407001B" w:tentative="1">
+      <w:start w:val="1"/>
+      <w:numFmt w:val="lowerRoman"/>
+      <w:lvlText w:val="%9."/>
+      <w:lvlJc w:val="right"/>
+      <w:pPr>
+        <w:ind w:left="6480" w:hanging="180"/>
+      </w:pPr>
+    </w:lvl>
+  </w:abstractNum>
+  <w:num w:numId="1">
+    <w:abstractNumId w:val="2"/>
+  </w:num>
+  <w:num w:numId="2">
+    <w:abstractNumId w:val="0"/>
+  </w:num>
+  <w:num w:numId="3">
+    <w:abstractNumId w:val="1"/>
+  </w:num>
+</w:numbering>
 </file>
 
 <file path=word/styles.xml><?xml version="1.0" encoding="utf-8"?>
@@ -632,6 +1050,7 @@
   <w:style w:type="character" w:default="1" w:styleId="Absatz-Standardschriftart">
     <w:name w:val="Default Paragraph Font"/>
     <w:uiPriority w:val="1"/>
+    <w:semiHidden/>
     <w:unhideWhenUsed/>
   </w:style>
   <w:style w:type="table" w:default="1" w:styleId="NormaleTabelle">
@@ -654,6 +1073,17 @@
     <w:uiPriority w:val="99"/>
     <w:semiHidden/>
     <w:unhideWhenUsed/>
+  </w:style>
+  <w:style w:type="paragraph" w:styleId="Listenabsatz">
+    <w:name w:val="List Paragraph"/>
+    <w:basedOn w:val="Standard"/>
+    <w:uiPriority w:val="34"/>
+    <w:qFormat/>
+    <w:rsid w:val="00803642"/>
+    <w:pPr>
+      <w:ind w:left="720"/>
+      <w:contextualSpacing/>
+    </w:pPr>
   </w:style>
 </w:styles>
 </file>

</xml_diff>